<commit_message>
Updated our weekly report
</commit_message>
<xml_diff>
--- a/Weekly Progress Report/Week 5/week5PrgressReport.docx
+++ b/Weekly Progress Report/Week 5/week5PrgressReport.docx
@@ -22,19 +22,693 @@
         </w:pBdr>
       </w:pPr>
       <w:r>
-        <w:t>Week #5 Deliverable</w:t>
-      </w:r>
-    </w:p>
-    <w:p>
-      <w:r>
+        <w:t xml:space="preserve">Week #5 </w:t>
+      </w:r>
+    </w:p>
+    <w:p>
+      <w:pPr>
+        <w:rPr>
+          <w:u w:val="single"/>
+        </w:rPr>
+      </w:pPr>
+      <w:r>
+        <w:rPr>
+          <w:u w:val="single"/>
+        </w:rPr>
+        <w:t xml:space="preserve">THIS WEEK: </w:t>
+      </w:r>
+    </w:p>
+    <w:p>
+      <w:pPr>
+        <w:pStyle w:val="ListParagraph"/>
+        <w:numPr>
+          <w:ilvl w:val="0"/>
+          <w:numId w:val="1"/>
+        </w:numPr>
+        <w:rPr>
+          <w:u w:val="single"/>
+        </w:rPr>
+      </w:pPr>
+      <w:r>
+        <w:rPr>
+          <w:u w:val="single"/>
+        </w:rPr>
         <w:t>Researched on Pipeline processor</w:t>
       </w:r>
     </w:p>
     <w:p>
+      <w:pPr>
+        <w:pStyle w:val="ListParagraph"/>
+      </w:pPr>
+      <w:r>
+        <w:t>Our pipeline processor will consists of 5 stages- Fetch, Decode, Execution, Memory and WriteBack</w:t>
+      </w:r>
+      <w:r>
+        <w:t>- with Pipeline Registers – IF/ID, ID/EX, EX/MEM, and MEM/WB</w:t>
+      </w:r>
+      <w:r>
+        <w:t>. These are the standard stages in a MIPS processor</w:t>
+      </w:r>
+      <w:r>
+        <w:t>. As discussed in the class, these stages are necessary, to gain higher throughput than a single</w:t>
+      </w:r>
+      <w:r>
+        <w:t>-cycle processor. Our design looks like this:</w:t>
+      </w:r>
+    </w:p>
+    <w:p>
+      <w:pPr>
+        <w:pStyle w:val="ListParagraph"/>
+      </w:pPr>
+    </w:p>
+    <w:p>
+      <w:pPr>
+        <w:pStyle w:val="ListParagraph"/>
+      </w:pPr>
+      <w:r>
+        <w:rPr>
+          <w:noProof/>
+        </w:rPr>
+        <w:drawing>
+          <wp:inline distT="0" distB="0" distL="0" distR="0">
+            <wp:extent cx="5639587" cy="2305372"/>
+            <wp:effectExtent l="0" t="0" r="0" b="0"/>
+            <wp:docPr id="294" name="Picture 294"/>
+            <wp:cNvGraphicFramePr>
+              <a:graphicFrameLocks xmlns:a="http://schemas.openxmlformats.org/drawingml/2006/main" noChangeAspect="1"/>
+            </wp:cNvGraphicFramePr>
+            <a:graphic xmlns:a="http://schemas.openxmlformats.org/drawingml/2006/main">
+              <a:graphicData uri="http://schemas.openxmlformats.org/drawingml/2006/picture">
+                <pic:pic xmlns:pic="http://schemas.openxmlformats.org/drawingml/2006/picture">
+                  <pic:nvPicPr>
+                    <pic:cNvPr id="0" name="9F03663.tmp"/>
+                    <pic:cNvPicPr/>
+                  </pic:nvPicPr>
+                  <pic:blipFill>
+                    <a:blip r:embed="rId6">
+                      <a:extLst>
+                        <a:ext uri="{28A0092B-C50C-407E-A947-70E740481C1C}">
+                          <a14:useLocalDpi xmlns:a14="http://schemas.microsoft.com/office/drawing/2010/main" val="0"/>
+                        </a:ext>
+                      </a:extLst>
+                    </a:blip>
+                    <a:stretch>
+                      <a:fillRect/>
+                    </a:stretch>
+                  </pic:blipFill>
+                  <pic:spPr>
+                    <a:xfrm>
+                      <a:off x="0" y="0"/>
+                      <a:ext cx="5639587" cy="2305372"/>
+                    </a:xfrm>
+                    <a:prstGeom prst="rect">
+                      <a:avLst/>
+                    </a:prstGeom>
+                  </pic:spPr>
+                </pic:pic>
+              </a:graphicData>
+            </a:graphic>
+          </wp:inline>
+        </w:drawing>
+      </w:r>
+    </w:p>
+    <w:p>
+      <w:pPr>
+        <w:pStyle w:val="ListParagraph"/>
+      </w:pPr>
+    </w:p>
+    <w:p>
+      <w:pPr>
+        <w:pStyle w:val="ListParagraph"/>
+        <w:rPr>
+          <w:u w:val="single"/>
+        </w:rPr>
+      </w:pPr>
+    </w:p>
+    <w:p>
+      <w:pPr>
+        <w:pStyle w:val="ListParagraph"/>
+        <w:numPr>
+          <w:ilvl w:val="0"/>
+          <w:numId w:val="1"/>
+        </w:numPr>
+      </w:pPr>
+      <w:r>
+        <w:rPr>
+          <w:noProof/>
+        </w:rPr>
+        <w:drawing>
+          <wp:anchor distT="0" distB="0" distL="114300" distR="114300" simplePos="0" relativeHeight="251658240" behindDoc="0" locked="0" layoutInCell="1" allowOverlap="1" wp14:anchorId="05EF39E2" wp14:editId="458C3F62">
+            <wp:simplePos x="0" y="0"/>
+            <wp:positionH relativeFrom="column">
+              <wp:posOffset>3411220</wp:posOffset>
+            </wp:positionH>
+            <wp:positionV relativeFrom="paragraph">
+              <wp:posOffset>160020</wp:posOffset>
+            </wp:positionV>
+            <wp:extent cx="2814320" cy="1711325"/>
+            <wp:effectExtent l="0" t="0" r="5080" b="3175"/>
+            <wp:wrapSquare wrapText="bothSides"/>
+            <wp:docPr id="9" name="Picture 9"/>
+            <wp:cNvGraphicFramePr>
+              <a:graphicFrameLocks xmlns:a="http://schemas.openxmlformats.org/drawingml/2006/main" noChangeAspect="1"/>
+            </wp:cNvGraphicFramePr>
+            <a:graphic xmlns:a="http://schemas.openxmlformats.org/drawingml/2006/main">
+              <a:graphicData uri="http://schemas.openxmlformats.org/drawingml/2006/picture">
+                <pic:pic xmlns:pic="http://schemas.openxmlformats.org/drawingml/2006/picture">
+                  <pic:nvPicPr>
+                    <pic:cNvPr id="0" name="9F08E86.tmp"/>
+                    <pic:cNvPicPr/>
+                  </pic:nvPicPr>
+                  <pic:blipFill>
+                    <a:blip r:embed="rId7">
+                      <a:extLst>
+                        <a:ext uri="{28A0092B-C50C-407E-A947-70E740481C1C}">
+                          <a14:useLocalDpi xmlns:a14="http://schemas.microsoft.com/office/drawing/2010/main" val="0"/>
+                        </a:ext>
+                      </a:extLst>
+                    </a:blip>
+                    <a:stretch>
+                      <a:fillRect/>
+                    </a:stretch>
+                  </pic:blipFill>
+                  <pic:spPr>
+                    <a:xfrm>
+                      <a:off x="0" y="0"/>
+                      <a:ext cx="2814320" cy="1711325"/>
+                    </a:xfrm>
+                    <a:prstGeom prst="rect">
+                      <a:avLst/>
+                    </a:prstGeom>
+                  </pic:spPr>
+                </pic:pic>
+              </a:graphicData>
+            </a:graphic>
+            <wp14:sizeRelH relativeFrom="page">
+              <wp14:pctWidth>0</wp14:pctWidth>
+            </wp14:sizeRelH>
+            <wp14:sizeRelV relativeFrom="page">
+              <wp14:pctHeight>0</wp14:pctHeight>
+            </wp14:sizeRelV>
+          </wp:anchor>
+        </w:drawing>
+      </w:r>
+      <w:r>
+        <w:rPr>
+          <w:u w:val="single"/>
+        </w:rPr>
+        <w:t xml:space="preserve">Designed and simulated </w:t>
+      </w:r>
+      <w:r>
+        <w:rPr>
+          <w:u w:val="single"/>
+        </w:rPr>
+        <w:t xml:space="preserve">ALU </w:t>
+      </w:r>
+      <w:r>
+        <w:rPr>
+          <w:u w:val="single"/>
+        </w:rPr>
+        <w:t>Execution Unit</w:t>
+      </w:r>
+      <w:r>
+        <w:t>:</w:t>
+      </w:r>
+    </w:p>
+    <w:p>
+      <w:pPr>
+        <w:ind w:left="720"/>
+      </w:pPr>
+      <w:r>
+        <w:t xml:space="preserve">ALU is the execution unit of pipeline Neural Network system we are designing. </w:t>
+      </w:r>
+      <w:r>
+        <w:t xml:space="preserve">To make the progress on pipeline design and also to review Verilog syntax, we wrote module ALU module as well as the testbench. This also allowed us to think about how we would program the execution unit to produce the desired result provided a given set up inputs. </w:t>
+      </w:r>
+    </w:p>
+    <w:p>
+      <w:pPr>
+        <w:ind w:left="720"/>
+      </w:pPr>
+      <w:r>
+        <w:rPr>
+          <w:noProof/>
+        </w:rPr>
+        <w:lastRenderedPageBreak/>
+        <w:drawing>
+          <wp:inline distT="0" distB="0" distL="0" distR="0" wp14:anchorId="0EDC2C56" wp14:editId="2F9D8B14">
+            <wp:extent cx="5007935" cy="3924488"/>
+            <wp:effectExtent l="0" t="0" r="2540" b="0"/>
+            <wp:docPr id="2" name="Picture 2"/>
+            <wp:cNvGraphicFramePr>
+              <a:graphicFrameLocks xmlns:a="http://schemas.openxmlformats.org/drawingml/2006/main" noChangeAspect="1"/>
+            </wp:cNvGraphicFramePr>
+            <a:graphic xmlns:a="http://schemas.openxmlformats.org/drawingml/2006/main">
+              <a:graphicData uri="http://schemas.openxmlformats.org/drawingml/2006/picture">
+                <pic:pic xmlns:pic="http://schemas.openxmlformats.org/drawingml/2006/picture">
+                  <pic:nvPicPr>
+                    <pic:cNvPr id="0" name="9F0A987.tmp"/>
+                    <pic:cNvPicPr/>
+                  </pic:nvPicPr>
+                  <pic:blipFill>
+                    <a:blip r:embed="rId8">
+                      <a:extLst>
+                        <a:ext uri="{28A0092B-C50C-407E-A947-70E740481C1C}">
+                          <a14:useLocalDpi xmlns:a14="http://schemas.microsoft.com/office/drawing/2010/main" val="0"/>
+                        </a:ext>
+                      </a:extLst>
+                    </a:blip>
+                    <a:stretch>
+                      <a:fillRect/>
+                    </a:stretch>
+                  </pic:blipFill>
+                  <pic:spPr>
+                    <a:xfrm>
+                      <a:off x="0" y="0"/>
+                      <a:ext cx="5008650" cy="3925048"/>
+                    </a:xfrm>
+                    <a:prstGeom prst="rect">
+                      <a:avLst/>
+                    </a:prstGeom>
+                  </pic:spPr>
+                </pic:pic>
+              </a:graphicData>
+            </a:graphic>
+          </wp:inline>
+        </w:drawing>
+      </w:r>
+    </w:p>
+    <w:p>
+      <w:pPr>
+        <w:rPr>
+          <w:u w:val="single"/>
+        </w:rPr>
+      </w:pPr>
+      <w:r>
+        <w:rPr>
+          <w:u w:val="single"/>
+        </w:rPr>
+        <w:t>Test bench for the ALU Simulation Unit</w:t>
+      </w:r>
+      <w:r>
+        <w:rPr>
+          <w:u w:val="single"/>
+        </w:rPr>
+        <w:t>:</w:t>
+      </w:r>
+      <w:r>
+        <w:rPr>
+          <w:u w:val="single"/>
+        </w:rPr>
+        <w:t xml:space="preserve"> </w:t>
+      </w:r>
+    </w:p>
+    <w:p>
+      <w:r>
+        <w:t>This is a basic test bench that tests all the functionality of the ALU.</w:t>
+      </w:r>
+    </w:p>
+    <w:p>
+      <w:r>
+        <w:rPr>
+          <w:noProof/>
+        </w:rPr>
+        <w:drawing>
+          <wp:inline distT="0" distB="0" distL="0" distR="0" wp14:anchorId="220BA49E" wp14:editId="33B70330">
+            <wp:extent cx="4822285" cy="3155093"/>
+            <wp:effectExtent l="0" t="0" r="0" b="7620"/>
+            <wp:docPr id="3" name="Picture 3"/>
+            <wp:cNvGraphicFramePr>
+              <a:graphicFrameLocks xmlns:a="http://schemas.openxmlformats.org/drawingml/2006/main" noChangeAspect="1"/>
+            </wp:cNvGraphicFramePr>
+            <a:graphic xmlns:a="http://schemas.openxmlformats.org/drawingml/2006/main">
+              <a:graphicData uri="http://schemas.openxmlformats.org/drawingml/2006/picture">
+                <pic:pic xmlns:pic="http://schemas.openxmlformats.org/drawingml/2006/picture">
+                  <pic:nvPicPr>
+                    <pic:cNvPr id="0" name="9F083B7.tmp"/>
+                    <pic:cNvPicPr/>
+                  </pic:nvPicPr>
+                  <pic:blipFill>
+                    <a:blip r:embed="rId9">
+                      <a:extLst>
+                        <a:ext uri="{28A0092B-C50C-407E-A947-70E740481C1C}">
+                          <a14:useLocalDpi xmlns:a14="http://schemas.microsoft.com/office/drawing/2010/main" val="0"/>
+                        </a:ext>
+                      </a:extLst>
+                    </a:blip>
+                    <a:stretch>
+                      <a:fillRect/>
+                    </a:stretch>
+                  </pic:blipFill>
+                  <pic:spPr>
+                    <a:xfrm>
+                      <a:off x="0" y="0"/>
+                      <a:ext cx="4822285" cy="3155093"/>
+                    </a:xfrm>
+                    <a:prstGeom prst="rect">
+                      <a:avLst/>
+                    </a:prstGeom>
+                  </pic:spPr>
+                </pic:pic>
+              </a:graphicData>
+            </a:graphic>
+          </wp:inline>
+        </w:drawing>
+      </w:r>
+    </w:p>
+    <w:p>
+      <w:pPr>
+        <w:rPr>
+          <w:b/>
+          <w:u w:val="single"/>
+        </w:rPr>
+      </w:pPr>
+    </w:p>
+    <w:p>
+      <w:pPr>
+        <w:rPr>
+          <w:b/>
+          <w:u w:val="single"/>
+        </w:rPr>
+      </w:pPr>
+      <w:r>
+        <w:rPr>
+          <w:b/>
+          <w:u w:val="single"/>
+        </w:rPr>
+        <w:lastRenderedPageBreak/>
+        <w:t>Result of the simulation:</w:t>
+      </w:r>
+      <w:r>
+        <w:rPr>
+          <w:b/>
+          <w:u w:val="single"/>
+        </w:rPr>
+        <w:t xml:space="preserve"> </w:t>
+      </w:r>
+    </w:p>
+    <w:p>
+      <w:r>
+        <w:t xml:space="preserve">In our simulation, we had both negative and positive numbers. The result </w:t>
+      </w:r>
+      <w:r>
+        <w:t>of the</w:t>
+      </w:r>
+      <w:r>
+        <w:t xml:space="preserve"> simulation generated exactly the results we were expecting. </w:t>
+      </w:r>
+    </w:p>
+    <w:p>
+      <w:r>
+        <mc:AlternateContent>
+          <mc:Choice Requires="wpg">
+            <w:drawing>
+              <wp:inline distT="0" distB="0" distL="0" distR="0" wp14:anchorId="28699CFE" wp14:editId="76B88241">
+                <wp:extent cx="6379446" cy="1573338"/>
+                <wp:effectExtent l="0" t="0" r="2540" b="8255"/>
+                <wp:docPr id="6" name="Group 5"/>
+                <wp:cNvGraphicFramePr/>
+                <a:graphic xmlns:a="http://schemas.openxmlformats.org/drawingml/2006/main">
+                  <a:graphicData uri="http://schemas.microsoft.com/office/word/2010/wordprocessingGroup">
+                    <wpg:wgp>
+                      <wpg:cNvGrpSpPr/>
+                      <wpg:grpSpPr>
+                        <a:xfrm>
+                          <a:off x="0" y="0"/>
+                          <a:ext cx="6379446" cy="1573338"/>
+                          <a:chOff x="0" y="0"/>
+                          <a:chExt cx="5943600" cy="1743075"/>
+                        </a:xfrm>
+                      </wpg:grpSpPr>
+                      <pic:pic xmlns:pic="http://schemas.openxmlformats.org/drawingml/2006/picture">
+                        <pic:nvPicPr>
+                          <pic:cNvPr id="7" name="Picture 7"/>
+                          <pic:cNvPicPr/>
+                        </pic:nvPicPr>
+                        <pic:blipFill rotWithShape="1">
+                          <a:blip r:embed="rId10"/>
+                          <a:srcRect b="82782"/>
+                          <a:stretch/>
+                        </pic:blipFill>
+                        <pic:spPr bwMode="auto">
+                          <a:xfrm>
+                            <a:off x="0" y="0"/>
+                            <a:ext cx="5943600" cy="775970"/>
+                          </a:xfrm>
+                          <a:prstGeom prst="rect">
+                            <a:avLst/>
+                          </a:prstGeom>
+                          <a:ln>
+                            <a:noFill/>
+                          </a:ln>
+                          <a:extLst>
+                            <a:ext uri="{53640926-AAD7-44D8-BBD7-CCE9431645EC}">
+                              <a14:shadowObscured xmlns:a14="http://schemas.microsoft.com/office/drawing/2010/main"/>
+                            </a:ext>
+                          </a:extLst>
+                        </pic:spPr>
+                      </pic:pic>
+                      <pic:pic xmlns:pic="http://schemas.openxmlformats.org/drawingml/2006/picture">
+                        <pic:nvPicPr>
+                          <pic:cNvPr id="8" name="Picture 8"/>
+                          <pic:cNvPicPr/>
+                        </pic:nvPicPr>
+                        <pic:blipFill rotWithShape="1">
+                          <a:blip r:embed="rId10"/>
+                          <a:srcRect t="78538"/>
+                          <a:stretch/>
+                        </pic:blipFill>
+                        <pic:spPr bwMode="auto">
+                          <a:xfrm>
+                            <a:off x="0" y="775970"/>
+                            <a:ext cx="5943600" cy="967105"/>
+                          </a:xfrm>
+                          <a:prstGeom prst="rect">
+                            <a:avLst/>
+                          </a:prstGeom>
+                          <a:ln>
+                            <a:noFill/>
+                          </a:ln>
+                          <a:extLst>
+                            <a:ext uri="{53640926-AAD7-44D8-BBD7-CCE9431645EC}">
+                              <a14:shadowObscured xmlns:a14="http://schemas.microsoft.com/office/drawing/2010/main"/>
+                            </a:ext>
+                          </a:extLst>
+                        </pic:spPr>
+                      </pic:pic>
+                    </wpg:wgp>
+                  </a:graphicData>
+                </a:graphic>
+              </wp:inline>
+            </w:drawing>
+          </mc:Choice>
+          <mc:Fallback>
+            <w:pict>
+              <v:group id="Group 5" o:spid="_x0000_s1026" style="width:502.3pt;height:123.9pt;mso-position-horizontal-relative:char;mso-position-vertical-relative:line" coordsize="59436,17430" o:gfxdata="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">
+                <v:shapetype id="_x0000_t75" coordsize="21600,21600" o:spt="75" o:preferrelative="t" path="m@4@5l@4@11@9@11@9@5xe" filled="f" stroked="f">
+                  <v:stroke joinstyle="miter"/>
+                  <v:formulas>
+                    <v:f eqn="if lineDrawn pixelLineWidth 0"/>
+                    <v:f eqn="sum @0 1 0"/>
+                    <v:f eqn="sum 0 0 @1"/>
+                    <v:f eqn="prod @2 1 2"/>
+                    <v:f eqn="prod @3 21600 pixelWidth"/>
+                    <v:f eqn="prod @3 21600 pixelHeight"/>
+                    <v:f eqn="sum @0 0 1"/>
+                    <v:f eqn="prod @6 1 2"/>
+                    <v:f eqn="prod @7 21600 pixelWidth"/>
+                    <v:f eqn="sum @8 21600 0"/>
+                    <v:f eqn="prod @7 21600 pixelHeight"/>
+                    <v:f eqn="sum @10 21600 0"/>
+                  </v:formulas>
+                  <v:path o:extrusionok="f" gradientshapeok="t" o:connecttype="rect"/>
+                  <o:lock v:ext="edit" aspectratio="t"/>
+                </v:shapetype>
+                <v:shape id="Picture 7" o:spid="_x0000_s1027" type="#_x0000_t75" style="position:absolute;width:59436;height:7759;visibility:visible;mso-wrap-style:square" o:gfxdata="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">
+                  <v:imagedata r:id="rId11" o:title="" cropbottom="54252f"/>
+                </v:shape>
+                <v:shape id="Picture 8" o:spid="_x0000_s1028" type="#_x0000_t75" style="position:absolute;top:7759;width:59436;height:9671;visibility:visible;mso-wrap-style:square" o:gfxdata="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">
+                  <v:imagedata r:id="rId11" o:title="" croptop="51471f"/>
+                </v:shape>
+                <w10:anchorlock/>
+              </v:group>
+            </w:pict>
+          </mc:Fallback>
+        </mc:AlternateContent>
+      </w:r>
+    </w:p>
+    <w:p>
+      <w:pPr>
+        <w:tabs>
+          <w:tab w:val="left" w:pos="904"/>
+        </w:tabs>
+        <w:rPr>
+          <w:b/>
+          <w:u w:val="single"/>
+        </w:rPr>
+      </w:pPr>
+    </w:p>
+    <w:p>
+      <w:pPr>
+        <w:pStyle w:val="ListParagraph"/>
+        <w:numPr>
+          <w:ilvl w:val="0"/>
+          <w:numId w:val="1"/>
+        </w:numPr>
+        <w:tabs>
+          <w:tab w:val="left" w:pos="904"/>
+        </w:tabs>
+        <w:rPr>
+          <w:b/>
+          <w:u w:val="single"/>
+        </w:rPr>
+      </w:pPr>
+      <w:r>
+        <w:rPr>
+          <w:b/>
+          <w:u w:val="single"/>
+        </w:rPr>
+        <w:t>Conor??</w:t>
+      </w:r>
+    </w:p>
+    <w:p>
+      <w:pPr>
+        <w:pStyle w:val="ListParagraph"/>
+        <w:tabs>
+          <w:tab w:val="left" w:pos="904"/>
+        </w:tabs>
+        <w:rPr>
+          <w:b/>
+          <w:u w:val="single"/>
+        </w:rPr>
+      </w:pPr>
+    </w:p>
+    <w:p>
+      <w:pPr>
+        <w:pStyle w:val="ListParagraph"/>
+        <w:tabs>
+          <w:tab w:val="left" w:pos="904"/>
+        </w:tabs>
+        <w:rPr>
+          <w:b/>
+          <w:u w:val="single"/>
+        </w:rPr>
+      </w:pPr>
+    </w:p>
+    <w:p>
+      <w:pPr>
+        <w:pStyle w:val="ListParagraph"/>
+        <w:tabs>
+          <w:tab w:val="left" w:pos="904"/>
+        </w:tabs>
+        <w:rPr>
+          <w:b/>
+          <w:u w:val="single"/>
+        </w:rPr>
+      </w:pPr>
+    </w:p>
+    <w:p>
+      <w:pPr>
+        <w:pStyle w:val="ListParagraph"/>
+        <w:tabs>
+          <w:tab w:val="left" w:pos="904"/>
+        </w:tabs>
+        <w:rPr>
+          <w:b/>
+          <w:u w:val="single"/>
+        </w:rPr>
+      </w:pPr>
+    </w:p>
+    <w:p>
+      <w:pPr>
+        <w:pStyle w:val="ListParagraph"/>
+        <w:tabs>
+          <w:tab w:val="left" w:pos="904"/>
+        </w:tabs>
+        <w:rPr>
+          <w:b/>
+          <w:u w:val="single"/>
+        </w:rPr>
+      </w:pPr>
+    </w:p>
+    <w:p>
+      <w:pPr>
+        <w:pStyle w:val="ListParagraph"/>
+        <w:tabs>
+          <w:tab w:val="left" w:pos="904"/>
+        </w:tabs>
+        <w:rPr>
+          <w:b/>
+          <w:u w:val="single"/>
+        </w:rPr>
+      </w:pPr>
       <w:bookmarkStart w:id="0" w:name="_GoBack"/>
       <w:bookmarkEnd w:id="0"/>
-    </w:p>
-    <w:p/>
+      <w:r>
+        <w:rPr>
+          <w:b/>
+          <w:u w:val="single"/>
+        </w:rPr>
+        <w:t>NEXT WEEK:</w:t>
+      </w:r>
+    </w:p>
+    <w:p>
+      <w:pPr>
+        <w:pStyle w:val="ListParagraph"/>
+        <w:numPr>
+          <w:ilvl w:val="0"/>
+          <w:numId w:val="2"/>
+        </w:numPr>
+        <w:tabs>
+          <w:tab w:val="left" w:pos="904"/>
+        </w:tabs>
+      </w:pPr>
+      <w:r>
+        <w:t>W</w:t>
+      </w:r>
+      <w:r>
+        <w:t xml:space="preserve">ork further on </w:t>
+      </w:r>
+      <w:r>
+        <w:t>designing a basic pipeline NN processor</w:t>
+      </w:r>
+      <w:r>
+        <w:t>.</w:t>
+      </w:r>
+    </w:p>
+    <w:p>
+      <w:pPr>
+        <w:pStyle w:val="ListParagraph"/>
+        <w:numPr>
+          <w:ilvl w:val="0"/>
+          <w:numId w:val="2"/>
+        </w:numPr>
+        <w:tabs>
+          <w:tab w:val="left" w:pos="904"/>
+        </w:tabs>
+      </w:pPr>
+      <w:r>
+        <w:t xml:space="preserve">Extend capability of our simulation to load in a hex textfile and save the results to a hex file </w:t>
+      </w:r>
+    </w:p>
+    <w:p>
+      <w:pPr>
+        <w:pStyle w:val="ListParagraph"/>
+        <w:numPr>
+          <w:ilvl w:val="0"/>
+          <w:numId w:val="2"/>
+        </w:numPr>
+        <w:tabs>
+          <w:tab w:val="left" w:pos="904"/>
+        </w:tabs>
+      </w:pPr>
+      <w:r>
+        <w:t xml:space="preserve">Complete the </w:t>
+      </w:r>
+      <w:r>
+        <w:t>assembler and produce the instructions in hex format</w:t>
+      </w:r>
+    </w:p>
     <w:sectPr>
       <w:pgSz w:w="12240" w:h="15840"/>
       <w:pgMar w:top="1440" w:right="1440" w:bottom="1440" w:left="1440" w:header="720" w:footer="720" w:gutter="0"/>
@@ -43,6 +717,189 @@
     </w:sectPr>
   </w:body>
 </w:document>
+</file>
+
+<file path=word/numbering.xml><?xml version="1.0" encoding="utf-8"?>
+<w:numbering xmlns:wpc="http://schemas.microsoft.com/office/word/2010/wordprocessingCanvas" xmlns:mc="http://schemas.openxmlformats.org/markup-compatibility/2006" xmlns:o="urn:schemas-microsoft-com:office:office" xmlns:r="http://schemas.openxmlformats.org/officeDocument/2006/relationships" xmlns:m="http://schemas.openxmlformats.org/officeDocument/2006/math" xmlns:v="urn:schemas-microsoft-com:vml" xmlns:wp14="http://schemas.microsoft.com/office/word/2010/wordprocessingDrawing" xmlns:wp="http://schemas.openxmlformats.org/drawingml/2006/wordprocessingDrawing" xmlns:w10="urn:schemas-microsoft-com:office:word" xmlns:w="http://schemas.openxmlformats.org/wordprocessingml/2006/main" xmlns:w14="http://schemas.microsoft.com/office/word/2010/wordml" xmlns:wpg="http://schemas.microsoft.com/office/word/2010/wordprocessingGroup" xmlns:wpi="http://schemas.microsoft.com/office/word/2010/wordprocessingInk" xmlns:wne="http://schemas.microsoft.com/office/word/2006/wordml" xmlns:wps="http://schemas.microsoft.com/office/word/2010/wordprocessingShape" mc:Ignorable="w14 wp14">
+  <w:abstractNum w:abstractNumId="0">
+    <w:nsid w:val="074C241F"/>
+    <w:multiLevelType w:val="hybridMultilevel"/>
+    <w:tmpl w:val="0130FC68"/>
+    <w:lvl w:ilvl="0" w:tplc="0409000F">
+      <w:start w:val="1"/>
+      <w:numFmt w:val="decimal"/>
+      <w:lvlText w:val="%1."/>
+      <w:lvlJc w:val="left"/>
+      <w:pPr>
+        <w:ind w:left="720" w:hanging="360"/>
+      </w:pPr>
+    </w:lvl>
+    <w:lvl w:ilvl="1" w:tplc="04090019" w:tentative="1">
+      <w:start w:val="1"/>
+      <w:numFmt w:val="lowerLetter"/>
+      <w:lvlText w:val="%2."/>
+      <w:lvlJc w:val="left"/>
+      <w:pPr>
+        <w:ind w:left="1440" w:hanging="360"/>
+      </w:pPr>
+    </w:lvl>
+    <w:lvl w:ilvl="2" w:tplc="0409001B" w:tentative="1">
+      <w:start w:val="1"/>
+      <w:numFmt w:val="lowerRoman"/>
+      <w:lvlText w:val="%3."/>
+      <w:lvlJc w:val="right"/>
+      <w:pPr>
+        <w:ind w:left="2160" w:hanging="180"/>
+      </w:pPr>
+    </w:lvl>
+    <w:lvl w:ilvl="3" w:tplc="0409000F" w:tentative="1">
+      <w:start w:val="1"/>
+      <w:numFmt w:val="decimal"/>
+      <w:lvlText w:val="%4."/>
+      <w:lvlJc w:val="left"/>
+      <w:pPr>
+        <w:ind w:left="2880" w:hanging="360"/>
+      </w:pPr>
+    </w:lvl>
+    <w:lvl w:ilvl="4" w:tplc="04090019" w:tentative="1">
+      <w:start w:val="1"/>
+      <w:numFmt w:val="lowerLetter"/>
+      <w:lvlText w:val="%5."/>
+      <w:lvlJc w:val="left"/>
+      <w:pPr>
+        <w:ind w:left="3600" w:hanging="360"/>
+      </w:pPr>
+    </w:lvl>
+    <w:lvl w:ilvl="5" w:tplc="0409001B" w:tentative="1">
+      <w:start w:val="1"/>
+      <w:numFmt w:val="lowerRoman"/>
+      <w:lvlText w:val="%6."/>
+      <w:lvlJc w:val="right"/>
+      <w:pPr>
+        <w:ind w:left="4320" w:hanging="180"/>
+      </w:pPr>
+    </w:lvl>
+    <w:lvl w:ilvl="6" w:tplc="0409000F" w:tentative="1">
+      <w:start w:val="1"/>
+      <w:numFmt w:val="decimal"/>
+      <w:lvlText w:val="%7."/>
+      <w:lvlJc w:val="left"/>
+      <w:pPr>
+        <w:ind w:left="5040" w:hanging="360"/>
+      </w:pPr>
+    </w:lvl>
+    <w:lvl w:ilvl="7" w:tplc="04090019" w:tentative="1">
+      <w:start w:val="1"/>
+      <w:numFmt w:val="lowerLetter"/>
+      <w:lvlText w:val="%8."/>
+      <w:lvlJc w:val="left"/>
+      <w:pPr>
+        <w:ind w:left="5760" w:hanging="360"/>
+      </w:pPr>
+    </w:lvl>
+    <w:lvl w:ilvl="8" w:tplc="0409001B" w:tentative="1">
+      <w:start w:val="1"/>
+      <w:numFmt w:val="lowerRoman"/>
+      <w:lvlText w:val="%9."/>
+      <w:lvlJc w:val="right"/>
+      <w:pPr>
+        <w:ind w:left="6480" w:hanging="180"/>
+      </w:pPr>
+    </w:lvl>
+  </w:abstractNum>
+  <w:abstractNum w:abstractNumId="1">
+    <w:nsid w:val="7D4F052F"/>
+    <w:multiLevelType w:val="hybridMultilevel"/>
+    <w:tmpl w:val="3D903D9A"/>
+    <w:lvl w:ilvl="0" w:tplc="0409000F">
+      <w:start w:val="1"/>
+      <w:numFmt w:val="decimal"/>
+      <w:lvlText w:val="%1."/>
+      <w:lvlJc w:val="left"/>
+      <w:pPr>
+        <w:ind w:left="720" w:hanging="360"/>
+      </w:pPr>
+    </w:lvl>
+    <w:lvl w:ilvl="1" w:tplc="04090019">
+      <w:start w:val="1"/>
+      <w:numFmt w:val="lowerLetter"/>
+      <w:lvlText w:val="%2."/>
+      <w:lvlJc w:val="left"/>
+      <w:pPr>
+        <w:ind w:left="1440" w:hanging="360"/>
+      </w:pPr>
+    </w:lvl>
+    <w:lvl w:ilvl="2" w:tplc="0409001B" w:tentative="1">
+      <w:start w:val="1"/>
+      <w:numFmt w:val="lowerRoman"/>
+      <w:lvlText w:val="%3."/>
+      <w:lvlJc w:val="right"/>
+      <w:pPr>
+        <w:ind w:left="2160" w:hanging="180"/>
+      </w:pPr>
+    </w:lvl>
+    <w:lvl w:ilvl="3" w:tplc="0409000F" w:tentative="1">
+      <w:start w:val="1"/>
+      <w:numFmt w:val="decimal"/>
+      <w:lvlText w:val="%4."/>
+      <w:lvlJc w:val="left"/>
+      <w:pPr>
+        <w:ind w:left="2880" w:hanging="360"/>
+      </w:pPr>
+    </w:lvl>
+    <w:lvl w:ilvl="4" w:tplc="04090019" w:tentative="1">
+      <w:start w:val="1"/>
+      <w:numFmt w:val="lowerLetter"/>
+      <w:lvlText w:val="%5."/>
+      <w:lvlJc w:val="left"/>
+      <w:pPr>
+        <w:ind w:left="3600" w:hanging="360"/>
+      </w:pPr>
+    </w:lvl>
+    <w:lvl w:ilvl="5" w:tplc="0409001B" w:tentative="1">
+      <w:start w:val="1"/>
+      <w:numFmt w:val="lowerRoman"/>
+      <w:lvlText w:val="%6."/>
+      <w:lvlJc w:val="right"/>
+      <w:pPr>
+        <w:ind w:left="4320" w:hanging="180"/>
+      </w:pPr>
+    </w:lvl>
+    <w:lvl w:ilvl="6" w:tplc="0409000F" w:tentative="1">
+      <w:start w:val="1"/>
+      <w:numFmt w:val="decimal"/>
+      <w:lvlText w:val="%7."/>
+      <w:lvlJc w:val="left"/>
+      <w:pPr>
+        <w:ind w:left="5040" w:hanging="360"/>
+      </w:pPr>
+    </w:lvl>
+    <w:lvl w:ilvl="7" w:tplc="04090019" w:tentative="1">
+      <w:start w:val="1"/>
+      <w:numFmt w:val="lowerLetter"/>
+      <w:lvlText w:val="%8."/>
+      <w:lvlJc w:val="left"/>
+      <w:pPr>
+        <w:ind w:left="5760" w:hanging="360"/>
+      </w:pPr>
+    </w:lvl>
+    <w:lvl w:ilvl="8" w:tplc="0409001B" w:tentative="1">
+      <w:start w:val="1"/>
+      <w:numFmt w:val="lowerRoman"/>
+      <w:lvlText w:val="%9."/>
+      <w:lvlJc w:val="right"/>
+      <w:pPr>
+        <w:ind w:left="6480" w:hanging="180"/>
+      </w:pPr>
+    </w:lvl>
+  </w:abstractNum>
+  <w:num w:numId="1">
+    <w:abstractNumId w:val="1"/>
+  </w:num>
+  <w:num w:numId="2">
+    <w:abstractNumId w:val="0"/>
+  </w:num>
+</w:numbering>
 </file>
 
 <file path=word/styles.xml><?xml version="1.0" encoding="utf-8"?>
@@ -208,7 +1065,6 @@
   <w:style w:type="character" w:default="1" w:styleId="DefaultParagraphFont">
     <w:name w:val="Default Paragraph Font"/>
     <w:uiPriority w:val="1"/>
-    <w:semiHidden/>
     <w:unhideWhenUsed/>
   </w:style>
   <w:style w:type="table" w:default="1" w:styleId="TableNormal">
@@ -231,6 +1087,47 @@
     <w:uiPriority w:val="99"/>
     <w:semiHidden/>
     <w:unhideWhenUsed/>
+  </w:style>
+  <w:style w:type="paragraph" w:styleId="ListParagraph">
+    <w:name w:val="List Paragraph"/>
+    <w:basedOn w:val="Normal"/>
+    <w:uiPriority w:val="34"/>
+    <w:qFormat/>
+    <w:rsid w:val="00C830DB"/>
+    <w:pPr>
+      <w:ind w:left="720"/>
+      <w:contextualSpacing/>
+    </w:pPr>
+  </w:style>
+  <w:style w:type="paragraph" w:styleId="BalloonText">
+    <w:name w:val="Balloon Text"/>
+    <w:basedOn w:val="Normal"/>
+    <w:link w:val="BalloonTextChar"/>
+    <w:uiPriority w:val="99"/>
+    <w:semiHidden/>
+    <w:unhideWhenUsed/>
+    <w:rsid w:val="00C830DB"/>
+    <w:pPr>
+      <w:spacing w:after="0" w:line="240" w:lineRule="auto"/>
+    </w:pPr>
+    <w:rPr>
+      <w:rFonts w:ascii="Tahoma" w:hAnsi="Tahoma" w:cs="Tahoma"/>
+      <w:sz w:val="16"/>
+      <w:szCs w:val="16"/>
+    </w:rPr>
+  </w:style>
+  <w:style w:type="character" w:customStyle="1" w:styleId="BalloonTextChar">
+    <w:name w:val="Balloon Text Char"/>
+    <w:basedOn w:val="DefaultParagraphFont"/>
+    <w:link w:val="BalloonText"/>
+    <w:uiPriority w:val="99"/>
+    <w:semiHidden/>
+    <w:rsid w:val="00C830DB"/>
+    <w:rPr>
+      <w:rFonts w:ascii="Tahoma" w:hAnsi="Tahoma" w:cs="Tahoma"/>
+      <w:sz w:val="16"/>
+      <w:szCs w:val="16"/>
+    </w:rPr>
   </w:style>
 </w:styles>
 </file>
@@ -398,7 +1295,6 @@
   <w:style w:type="character" w:default="1" w:styleId="DefaultParagraphFont">
     <w:name w:val="Default Paragraph Font"/>
     <w:uiPriority w:val="1"/>
-    <w:semiHidden/>
     <w:unhideWhenUsed/>
   </w:style>
   <w:style w:type="table" w:default="1" w:styleId="TableNormal">
@@ -421,6 +1317,47 @@
     <w:uiPriority w:val="99"/>
     <w:semiHidden/>
     <w:unhideWhenUsed/>
+  </w:style>
+  <w:style w:type="paragraph" w:styleId="ListParagraph">
+    <w:name w:val="List Paragraph"/>
+    <w:basedOn w:val="Normal"/>
+    <w:uiPriority w:val="34"/>
+    <w:qFormat/>
+    <w:rsid w:val="00C830DB"/>
+    <w:pPr>
+      <w:ind w:left="720"/>
+      <w:contextualSpacing/>
+    </w:pPr>
+  </w:style>
+  <w:style w:type="paragraph" w:styleId="BalloonText">
+    <w:name w:val="Balloon Text"/>
+    <w:basedOn w:val="Normal"/>
+    <w:link w:val="BalloonTextChar"/>
+    <w:uiPriority w:val="99"/>
+    <w:semiHidden/>
+    <w:unhideWhenUsed/>
+    <w:rsid w:val="00C830DB"/>
+    <w:pPr>
+      <w:spacing w:after="0" w:line="240" w:lineRule="auto"/>
+    </w:pPr>
+    <w:rPr>
+      <w:rFonts w:ascii="Tahoma" w:hAnsi="Tahoma" w:cs="Tahoma"/>
+      <w:sz w:val="16"/>
+      <w:szCs w:val="16"/>
+    </w:rPr>
+  </w:style>
+  <w:style w:type="character" w:customStyle="1" w:styleId="BalloonTextChar">
+    <w:name w:val="Balloon Text Char"/>
+    <w:basedOn w:val="DefaultParagraphFont"/>
+    <w:link w:val="BalloonText"/>
+    <w:uiPriority w:val="99"/>
+    <w:semiHidden/>
+    <w:rsid w:val="00C830DB"/>
+    <w:rPr>
+      <w:rFonts w:ascii="Tahoma" w:hAnsi="Tahoma" w:cs="Tahoma"/>
+      <w:sz w:val="16"/>
+      <w:szCs w:val="16"/>
+    </w:rPr>
   </w:style>
 </w:styles>
 </file>

</xml_diff>